<commit_message>
image upload running (no type check)
</commit_message>
<xml_diff>
--- a/Docu.docx
+++ b/Docu.docx
@@ -167,21 +167,7 @@
               <w:rPr>
                 <w:lang w:val="en-US"/>
               </w:rPr>
-              <w:t xml:space="preserve">Using </w:t>
-            </w:r>
-            <w:proofErr w:type="spellStart"/>
-            <w:r>
-              <w:rPr>
-                <w:lang w:val="en-US"/>
-              </w:rPr>
-              <w:t>redux</w:t>
-            </w:r>
-            <w:proofErr w:type="spellEnd"/>
-            <w:r>
-              <w:rPr>
-                <w:lang w:val="en-US"/>
-              </w:rPr>
-              <w:t xml:space="preserve"> and an advanced React architecture</w:t>
+              <w:t>Using redux and an advanced React architecture</w:t>
             </w:r>
           </w:p>
         </w:tc>
@@ -294,16 +280,8 @@
               <w:rPr>
                 <w:lang w:val="en-US"/>
               </w:rPr>
-              <w:t xml:space="preserve">Running your application in </w:t>
-            </w:r>
-            <w:proofErr w:type="spellStart"/>
-            <w:r>
-              <w:rPr>
-                <w:lang w:val="en-US"/>
-              </w:rPr>
-              <w:t>Rahti</w:t>
-            </w:r>
-            <w:proofErr w:type="spellEnd"/>
+              <w:t>Running your application in Rahti</w:t>
+            </w:r>
           </w:p>
         </w:tc>
         <w:tc>
@@ -411,23 +389,7 @@
                 <w:b/>
                 <w:lang w:val="en-US"/>
               </w:rPr>
-              <w:t xml:space="preserve">Using a database, such as Mongo, </w:t>
-            </w:r>
-            <w:proofErr w:type="spellStart"/>
-            <w:r>
-              <w:rPr>
-                <w:b/>
-                <w:lang w:val="en-US"/>
-              </w:rPr>
-              <w:t>Redis</w:t>
-            </w:r>
-            <w:proofErr w:type="spellEnd"/>
-            <w:r>
-              <w:rPr>
-                <w:b/>
-                <w:lang w:val="en-US"/>
-              </w:rPr>
-              <w:t>, or any SQL-compatible</w:t>
+              <w:t>Using a database, such as Mongo, Redis, or any SQL-compatible</w:t>
             </w:r>
           </w:p>
         </w:tc>
@@ -489,21 +451,7 @@
               <w:rPr>
                 <w:lang w:val="en-US"/>
               </w:rPr>
-              <w:t xml:space="preserve">Use an ORM and models in backend, such as the Mongoose (MongoDB) or </w:t>
-            </w:r>
-            <w:proofErr w:type="spellStart"/>
-            <w:r>
-              <w:rPr>
-                <w:lang w:val="en-US"/>
-              </w:rPr>
-              <w:t>Sequelize</w:t>
-            </w:r>
-            <w:proofErr w:type="spellEnd"/>
-            <w:r>
-              <w:rPr>
-                <w:lang w:val="en-US"/>
-              </w:rPr>
-              <w:t xml:space="preserve"> (SQL)</w:t>
+              <w:t>Use an ORM and models in backend, such as the Mongoose (MongoDB) or Sequelize (SQL)</w:t>
             </w:r>
           </w:p>
         </w:tc>
@@ -669,33 +617,8 @@
                 <w:b/>
                 <w:lang w:val="en-US"/>
               </w:rPr>
-              <w:t xml:space="preserve">Using XHR (also </w:t>
-            </w:r>
-            <w:proofErr w:type="spellStart"/>
-            <w:r>
-              <w:rPr>
-                <w:b/>
-                <w:lang w:val="en-US"/>
-              </w:rPr>
-              <w:t>know</w:t>
-            </w:r>
-            <w:proofErr w:type="spellEnd"/>
-            <w:r>
-              <w:rPr>
-                <w:b/>
-                <w:lang w:val="en-US"/>
-              </w:rPr>
-              <w:t xml:space="preserve"> as AJAX/AJAJ) for data transfer and frontend </w:t>
-            </w:r>
-            <w:proofErr w:type="spellStart"/>
-            <w:r>
-              <w:rPr>
-                <w:b/>
-                <w:lang w:val="en-US"/>
-              </w:rPr>
-              <w:t>syncronization</w:t>
-            </w:r>
-            <w:proofErr w:type="spellEnd"/>
+              <w:t>Using XHR (also know as AJAX/AJAJ) for data transfer and frontend syncronization</w:t>
+            </w:r>
           </w:p>
         </w:tc>
         <w:tc>
@@ -874,23 +797,7 @@
                 <w:b/>
                 <w:lang w:val="en-US"/>
               </w:rPr>
-              <w:t xml:space="preserve">Provide data from your application through an API and document it with a suitable tool, e.g. with </w:t>
-            </w:r>
-            <w:proofErr w:type="spellStart"/>
-            <w:r>
-              <w:rPr>
-                <w:b/>
-                <w:lang w:val="en-US"/>
-              </w:rPr>
-              <w:t>apiDoc</w:t>
-            </w:r>
-            <w:proofErr w:type="spellEnd"/>
-            <w:r>
-              <w:rPr>
-                <w:b/>
-                <w:lang w:val="en-US"/>
-              </w:rPr>
-              <w:t xml:space="preserve"> or API Blueprint.</w:t>
+              <w:t>Provide data from your application through an API and document it with a suitable tool, e.g. with apiDoc or API Blueprint.</w:t>
             </w:r>
           </w:p>
         </w:tc>
@@ -929,8 +836,6 @@
             </w:pPr>
           </w:p>
         </w:tc>
-        <w:bookmarkStart w:id="0" w:name="_GoBack"/>
-        <w:bookmarkEnd w:id="0"/>
       </w:tr>
       <w:tr>
         <w:tc>
@@ -1142,14 +1047,12 @@
                 <w:lang w:val="en-US"/>
               </w:rPr>
             </w:pPr>
-            <w:proofErr w:type="spellStart"/>
             <w:r>
               <w:rPr>
                 <w:lang w:val="en-US"/>
               </w:rPr>
               <w:t>cors</w:t>
             </w:r>
-            <w:proofErr w:type="spellEnd"/>
           </w:p>
         </w:tc>
         <w:tc>
@@ -1267,14 +1170,12 @@
                 <w:lang w:val="en-US"/>
               </w:rPr>
             </w:pPr>
-            <w:proofErr w:type="spellStart"/>
             <w:r>
               <w:rPr>
                 <w:lang w:val="en-US"/>
               </w:rPr>
               <w:t>bcryptjs</w:t>
             </w:r>
-            <w:proofErr w:type="spellEnd"/>
           </w:p>
         </w:tc>
         <w:tc>
@@ -1312,14 +1213,12 @@
                 <w:lang w:val="en-US"/>
               </w:rPr>
             </w:pPr>
-            <w:proofErr w:type="spellStart"/>
             <w:r>
               <w:rPr>
                 <w:lang w:val="en-US"/>
               </w:rPr>
               <w:t>jsonwebtoken</w:t>
             </w:r>
-            <w:proofErr w:type="spellEnd"/>
           </w:p>
         </w:tc>
         <w:tc>
@@ -1441,16 +1340,8 @@
               <w:rPr>
                 <w:lang w:val="en-US"/>
               </w:rPr>
-              <w:t>passport-</w:t>
-            </w:r>
-            <w:proofErr w:type="spellStart"/>
-            <w:r>
-              <w:rPr>
-                <w:lang w:val="en-US"/>
-              </w:rPr>
-              <w:t>jwt</w:t>
-            </w:r>
-            <w:proofErr w:type="spellEnd"/>
+              <w:t>passport-jwt</w:t>
+            </w:r>
           </w:p>
         </w:tc>
         <w:tc>
@@ -1494,6 +1385,12 @@
                 <w:lang w:val="en-US"/>
               </w:rPr>
             </w:pPr>
+            <w:r>
+              <w:rPr>
+                <w:lang w:val="en-US"/>
+              </w:rPr>
+              <w:t>multer</w:t>
+            </w:r>
           </w:p>
         </w:tc>
         <w:tc>
@@ -1507,6 +1404,14 @@
                 <w:lang w:val="en-US"/>
               </w:rPr>
             </w:pPr>
+            <w:r>
+              <w:rPr>
+                <w:lang w:val="en-US"/>
+              </w:rPr>
+              <w:t>To temporary save uploaded Images on disk</w:t>
+            </w:r>
+            <w:bookmarkStart w:id="0" w:name="_GoBack"/>
+            <w:bookmarkEnd w:id="0"/>
           </w:p>
         </w:tc>
       </w:tr>
@@ -1679,14 +1584,12 @@
                 <w:lang w:val="en-US"/>
               </w:rPr>
             </w:pPr>
-            <w:proofErr w:type="spellStart"/>
             <w:r>
               <w:rPr>
                 <w:lang w:val="en-US"/>
               </w:rPr>
               <w:t>dotenv</w:t>
             </w:r>
-            <w:proofErr w:type="spellEnd"/>
           </w:p>
         </w:tc>
         <w:tc>
@@ -1721,14 +1624,12 @@
                 <w:lang w:val="en-US"/>
               </w:rPr>
             </w:pPr>
-            <w:proofErr w:type="spellStart"/>
             <w:r>
               <w:rPr>
                 <w:lang w:val="en-US"/>
               </w:rPr>
               <w:t>nodemon</w:t>
             </w:r>
-            <w:proofErr w:type="spellEnd"/>
           </w:p>
         </w:tc>
         <w:tc>
@@ -3207,7 +3108,7 @@
 </file>
 
 <file path=customXml/itemProps1.xml><?xml version="1.0" encoding="utf-8"?>
-<ds:datastoreItem xmlns:ds="http://schemas.openxmlformats.org/officeDocument/2006/customXml" ds:itemID="{5A6748DF-F31D-4204-8C61-BD976233858A}">
+<ds:datastoreItem xmlns:ds="http://schemas.openxmlformats.org/officeDocument/2006/customXml" ds:itemID="{D0FFE2FD-A5FB-488F-97FD-0FFB750A974D}">
   <ds:schemaRefs>
     <ds:schemaRef ds:uri="http://schemas.openxmlformats.org/officeDocument/2006/bibliography"/>
   </ds:schemaRefs>

</xml_diff>